<commit_message>
added the obtained waveform and the results are analyzed
</commit_message>
<xml_diff>
--- a/32-bit MIPS Processor Design/Report.docx
+++ b/32-bit MIPS Processor Design/Report.docx
@@ -20409,7 +20409,7 @@
           <w14:ligatures w14:val="none"/>
         </w:rPr>
         <w:br/>
-        <w:t>means</w:t>
+        <w:t xml:space="preserve">means </w:t>
       </w:r>
       <w:r>
         <w:rPr>
@@ -20419,7 +20419,7 @@
           <w:lang w:eastAsia="en-IN"/>
           <w14:ligatures w14:val="none"/>
         </w:rPr>
-        <w:t xml:space="preserve"> </w:t>
+        <w:t xml:space="preserve">- </w:t>
       </w:r>
       <w:r>
         <w:rPr>
@@ -20429,8 +20429,9 @@
           <w:lang w:eastAsia="en-IN"/>
           <w14:ligatures w14:val="none"/>
         </w:rPr>
-        <w:t xml:space="preserve">- </w:t>
-      </w:r>
+        <w:t xml:space="preserve">The data present in $t2 has to be stored in the calculated data memory </w:t>
+      </w:r>
+      <w:proofErr w:type="gramStart"/>
       <w:r>
         <w:rPr>
           <w:rFonts w:ascii="Arial" w:eastAsia="Times New Roman" w:hAnsi="Arial" w:cs="Arial"/>
@@ -20439,9 +20440,9 @@
           <w:lang w:eastAsia="en-IN"/>
           <w14:ligatures w14:val="none"/>
         </w:rPr>
-        <w:t xml:space="preserve">The data present in $t2 has to be stored in the calculated data memory </w:t>
-      </w:r>
-      <w:proofErr w:type="gramStart"/>
+        <w:t>address  (</w:t>
+      </w:r>
+      <w:proofErr w:type="gramEnd"/>
       <w:r>
         <w:rPr>
           <w:rFonts w:ascii="Arial" w:eastAsia="Times New Roman" w:hAnsi="Arial" w:cs="Arial"/>
@@ -20450,10 +20451,13 @@
           <w:lang w:eastAsia="en-IN"/>
           <w14:ligatures w14:val="none"/>
         </w:rPr>
-        <w:t>address  (</w:t>
-      </w:r>
-      <w:proofErr w:type="gramEnd"/>
-      <w:r>
+        <w:t>value present in $t1 + sign-extended offset value)</w:t>
+      </w:r>
+    </w:p>
+    <w:p>
+      <w:pPr>
+        <w:shd w:val="clear" w:color="auto" w:fill="FFFFFF"/>
+        <w:spacing w:before="240" w:after="60" w:line="276" w:lineRule="auto"/>
         <w:rPr>
           <w:rFonts w:ascii="Arial" w:eastAsia="Times New Roman" w:hAnsi="Arial" w:cs="Arial"/>
           <w:color w:val="000000"/>
@@ -20461,13 +20465,8 @@
           <w:lang w:eastAsia="en-IN"/>
           <w14:ligatures w14:val="none"/>
         </w:rPr>
-        <w:t>value present in $t1 + sign-extended offset value)</w:t>
-      </w:r>
-    </w:p>
-    <w:p>
-      <w:pPr>
-        <w:shd w:val="clear" w:color="auto" w:fill="FFFFFF"/>
-        <w:spacing w:before="240" w:after="60" w:line="276" w:lineRule="auto"/>
+      </w:pPr>
+      <w:r>
         <w:rPr>
           <w:rFonts w:ascii="Arial" w:eastAsia="Times New Roman" w:hAnsi="Arial" w:cs="Arial"/>
           <w:color w:val="000000"/>
@@ -20475,36 +20474,7 @@
           <w:lang w:eastAsia="en-IN"/>
           <w14:ligatures w14:val="none"/>
         </w:rPr>
-      </w:pPr>
-      <w:r>
-        <w:rPr>
-          <w:rFonts w:ascii="Arial" w:eastAsia="Times New Roman" w:hAnsi="Arial" w:cs="Arial"/>
-          <w:color w:val="000000"/>
-          <w:kern w:val="0"/>
-          <w:lang w:eastAsia="en-IN"/>
-          <w14:ligatures w14:val="none"/>
-        </w:rPr>
-        <w:t xml:space="preserve">Below is the Verilog code, again it is </w:t>
-      </w:r>
-      <w:r>
-        <w:rPr>
-          <w:rFonts w:ascii="Arial" w:eastAsia="Times New Roman" w:hAnsi="Arial" w:cs="Arial"/>
-          <w:color w:val="000000"/>
-          <w:kern w:val="0"/>
-          <w:lang w:eastAsia="en-IN"/>
-          <w14:ligatures w14:val="none"/>
-        </w:rPr>
-        <w:t>like</w:t>
-      </w:r>
-      <w:r>
-        <w:rPr>
-          <w:rFonts w:ascii="Arial" w:eastAsia="Times New Roman" w:hAnsi="Arial" w:cs="Arial"/>
-          <w:color w:val="000000"/>
-          <w:kern w:val="0"/>
-          <w:lang w:eastAsia="en-IN"/>
-          <w14:ligatures w14:val="none"/>
-        </w:rPr>
-        <w:t xml:space="preserve"> the other memories we have designed </w:t>
+        <w:t xml:space="preserve">Below is the Verilog code, again it is like the other memories we have designed </w:t>
       </w:r>
       <w:proofErr w:type="spellStart"/>
       <w:proofErr w:type="gramStart"/>
@@ -26636,16 +26606,7 @@
           <w:sz w:val="22"/>
           <w:szCs w:val="22"/>
         </w:rPr>
-        <w:t xml:space="preserve"> </w:t>
-      </w:r>
-      <w:r>
-        <w:rPr>
-          <w:rFonts w:ascii="Arial" w:hAnsi="Arial" w:cs="Arial"/>
-          <w:color w:val="000000"/>
-          <w:sz w:val="22"/>
-          <w:szCs w:val="22"/>
-        </w:rPr>
-        <w:t xml:space="preserve">  (</w:t>
+        <w:t xml:space="preserve">   (</w:t>
       </w:r>
       <w:proofErr w:type="gramEnd"/>
       <w:r>
@@ -34745,6 +34706,862 @@
     </w:p>
     <w:p>
       <w:pPr>
+        <w:rPr>
+          <w:rFonts w:ascii="Times New Roman" w:hAnsi="Times New Roman" w:cs="Times New Roman"/>
+          <w:sz w:val="32"/>
+          <w:szCs w:val="32"/>
+          <w:lang w:val="en-US"/>
+        </w:rPr>
+      </w:pPr>
+      <w:r>
+        <w:rPr>
+          <w:rFonts w:ascii="Times New Roman" w:hAnsi="Times New Roman" w:cs="Times New Roman"/>
+          <w:sz w:val="32"/>
+          <w:szCs w:val="32"/>
+          <w:lang w:val="en-US"/>
+        </w:rPr>
+        <w:t>Result:</w:t>
+      </w:r>
+    </w:p>
+    <w:p>
+      <w:pPr>
+        <w:rPr>
+          <w:rFonts w:ascii="Times New Roman" w:hAnsi="Times New Roman" w:cs="Times New Roman"/>
+          <w:sz w:val="32"/>
+          <w:szCs w:val="32"/>
+          <w:lang w:val="en-US"/>
+        </w:rPr>
+      </w:pPr>
+      <w:r>
+        <w:rPr>
+          <w:rFonts w:ascii="Times New Roman" w:hAnsi="Times New Roman" w:cs="Times New Roman"/>
+          <w:sz w:val="32"/>
+          <w:szCs w:val="32"/>
+          <w:lang w:val="en-US"/>
+        </w:rPr>
+        <w:t>Simulation waveform</w:t>
+      </w:r>
+    </w:p>
+    <w:p>
+      <w:pPr>
+        <w:rPr>
+          <w:rFonts w:ascii="Times New Roman" w:hAnsi="Times New Roman" w:cs="Times New Roman"/>
+          <w:noProof/>
+          <w:sz w:val="32"/>
+          <w:szCs w:val="32"/>
+          <w:lang w:val="en-US"/>
+        </w:rPr>
+      </w:pPr>
+      <w:r>
+        <w:rPr>
+          <w:rFonts w:ascii="Times New Roman" w:hAnsi="Times New Roman" w:cs="Times New Roman"/>
+          <w:noProof/>
+          <w:sz w:val="32"/>
+          <w:szCs w:val="32"/>
+          <w:lang w:val="en-US"/>
+        </w:rPr>
+        <w:drawing>
+          <wp:inline distT="0" distB="0" distL="0" distR="0" wp14:anchorId="3C101059" wp14:editId="3D48B2CD">
+            <wp:extent cx="5701030" cy="4572000"/>
+            <wp:effectExtent l="0" t="0" r="0" b="0"/>
+            <wp:docPr id="305752594" name="Picture 1"/>
+            <wp:cNvGraphicFramePr>
+              <a:graphicFrameLocks xmlns:a="http://schemas.openxmlformats.org/drawingml/2006/main" noChangeAspect="1"/>
+            </wp:cNvGraphicFramePr>
+            <a:graphic xmlns:a="http://schemas.openxmlformats.org/drawingml/2006/main">
+              <a:graphicData uri="http://schemas.openxmlformats.org/drawingml/2006/picture">
+                <pic:pic xmlns:pic="http://schemas.openxmlformats.org/drawingml/2006/picture">
+                  <pic:nvPicPr>
+                    <pic:cNvPr id="305752594" name="Picture 305752594"/>
+                    <pic:cNvPicPr/>
+                  </pic:nvPicPr>
+                  <pic:blipFill rotWithShape="1">
+                    <a:blip r:embed="rId22">
+                      <a:extLst>
+                        <a:ext uri="{28A0092B-C50C-407E-A947-70E740481C1C}">
+                          <a14:useLocalDpi xmlns:a14="http://schemas.microsoft.com/office/drawing/2010/main" val="0"/>
+                        </a:ext>
+                      </a:extLst>
+                    </a:blip>
+                    <a:srcRect l="532" t="1207"/>
+                    <a:stretch/>
+                  </pic:blipFill>
+                  <pic:spPr bwMode="auto">
+                    <a:xfrm>
+                      <a:off x="0" y="0"/>
+                      <a:ext cx="5701030" cy="4572000"/>
+                    </a:xfrm>
+                    <a:prstGeom prst="rect">
+                      <a:avLst/>
+                    </a:prstGeom>
+                    <a:ln>
+                      <a:noFill/>
+                    </a:ln>
+                    <a:extLst>
+                      <a:ext uri="{53640926-AAD7-44D8-BBD7-CCE9431645EC}">
+                        <a14:shadowObscured xmlns:a14="http://schemas.microsoft.com/office/drawing/2010/main"/>
+                      </a:ext>
+                    </a:extLst>
+                  </pic:spPr>
+                </pic:pic>
+              </a:graphicData>
+            </a:graphic>
+          </wp:inline>
+        </w:drawing>
+      </w:r>
+    </w:p>
+    <w:p>
+      <w:pPr>
+        <w:rPr>
+          <w:rFonts w:ascii="Times New Roman" w:hAnsi="Times New Roman" w:cs="Times New Roman"/>
+          <w:noProof/>
+          <w:sz w:val="32"/>
+          <w:szCs w:val="32"/>
+          <w:lang w:val="en-US"/>
+        </w:rPr>
+      </w:pPr>
+    </w:p>
+    <w:p>
+      <w:pPr>
+        <w:rPr>
+          <w:rFonts w:ascii="Times New Roman" w:hAnsi="Times New Roman" w:cs="Times New Roman"/>
+          <w:sz w:val="32"/>
+          <w:szCs w:val="32"/>
+          <w:lang w:val="en-US"/>
+        </w:rPr>
+      </w:pPr>
+      <w:r>
+        <w:rPr>
+          <w:rFonts w:ascii="Times New Roman" w:hAnsi="Times New Roman" w:cs="Times New Roman"/>
+          <w:sz w:val="32"/>
+          <w:szCs w:val="32"/>
+          <w:lang w:val="en-US"/>
+        </w:rPr>
+        <w:t>Analysis and Conclusion:</w:t>
+      </w:r>
+    </w:p>
+    <w:p>
+      <w:pPr>
+        <w:shd w:val="clear" w:color="auto" w:fill="FFFFFF"/>
+        <w:spacing w:after="0" w:line="276" w:lineRule="auto"/>
+        <w:rPr>
+          <w:rFonts w:ascii="Arial" w:eastAsia="Times New Roman" w:hAnsi="Arial" w:cs="Arial"/>
+          <w:color w:val="000000"/>
+          <w:kern w:val="0"/>
+          <w:lang w:eastAsia="en-IN"/>
+          <w14:ligatures w14:val="none"/>
+        </w:rPr>
+      </w:pPr>
+      <w:r>
+        <w:rPr>
+          <w:rFonts w:ascii="Arial" w:eastAsia="Times New Roman" w:hAnsi="Arial" w:cs="Arial"/>
+          <w:color w:val="000000"/>
+          <w:kern w:val="0"/>
+          <w:lang w:eastAsia="en-IN"/>
+          <w14:ligatures w14:val="none"/>
+        </w:rPr>
+        <w:t>T</w:t>
+      </w:r>
+      <w:r>
+        <w:rPr>
+          <w:rFonts w:ascii="Arial" w:eastAsia="Times New Roman" w:hAnsi="Arial" w:cs="Arial"/>
+          <w:color w:val="000000"/>
+          <w:kern w:val="0"/>
+          <w:lang w:eastAsia="en-IN"/>
+          <w14:ligatures w14:val="none"/>
+        </w:rPr>
+        <w:t xml:space="preserve">he first instruction with instruction </w:t>
+      </w:r>
+      <w:proofErr w:type="gramStart"/>
+      <w:r>
+        <w:rPr>
+          <w:rFonts w:ascii="Arial" w:eastAsia="Times New Roman" w:hAnsi="Arial" w:cs="Arial"/>
+          <w:color w:val="000000"/>
+          <w:kern w:val="0"/>
+          <w:lang w:eastAsia="en-IN"/>
+          <w14:ligatures w14:val="none"/>
+        </w:rPr>
+        <w:t>address</w:t>
+      </w:r>
+      <w:proofErr w:type="gramEnd"/>
+      <w:r>
+        <w:rPr>
+          <w:rFonts w:ascii="Arial" w:eastAsia="Times New Roman" w:hAnsi="Arial" w:cs="Arial"/>
+          <w:color w:val="000000"/>
+          <w:kern w:val="0"/>
+          <w:lang w:eastAsia="en-IN"/>
+          <w14:ligatures w14:val="none"/>
+        </w:rPr>
+        <w:t xml:space="preserve"> 00h which occurs at 30ns once the reset is pulled high.</w:t>
+      </w:r>
+    </w:p>
+    <w:p>
+      <w:pPr>
+        <w:shd w:val="clear" w:color="auto" w:fill="FFFFFF"/>
+        <w:spacing w:after="0" w:line="276" w:lineRule="auto"/>
+        <w:rPr>
+          <w:rFonts w:ascii="Arial" w:eastAsia="Times New Roman" w:hAnsi="Arial" w:cs="Arial"/>
+          <w:color w:val="000000"/>
+          <w:kern w:val="0"/>
+          <w:lang w:eastAsia="en-IN"/>
+          <w14:ligatures w14:val="none"/>
+        </w:rPr>
+      </w:pPr>
+      <w:r>
+        <w:rPr>
+          <w:rFonts w:ascii="Arial" w:eastAsia="Times New Roman" w:hAnsi="Arial" w:cs="Arial"/>
+          <w:color w:val="000000"/>
+          <w:kern w:val="0"/>
+          <w:lang w:eastAsia="en-IN"/>
+          <w14:ligatures w14:val="none"/>
+        </w:rPr>
+        <w:t>The first instruction is </w:t>
+      </w:r>
+      <w:proofErr w:type="gramStart"/>
+      <w:r>
+        <w:rPr>
+          <w:rFonts w:ascii="Arial" w:eastAsia="Times New Roman" w:hAnsi="Arial" w:cs="Arial"/>
+          <w:b/>
+          <w:bCs/>
+          <w:color w:val="000000"/>
+          <w:kern w:val="0"/>
+          <w:lang w:eastAsia="en-IN"/>
+          <w14:ligatures w14:val="none"/>
+        </w:rPr>
+        <w:t>add</w:t>
+      </w:r>
+      <w:proofErr w:type="gramEnd"/>
+      <w:r>
+        <w:rPr>
+          <w:rFonts w:ascii="Arial" w:eastAsia="Times New Roman" w:hAnsi="Arial" w:cs="Arial"/>
+          <w:b/>
+          <w:bCs/>
+          <w:color w:val="000000"/>
+          <w:kern w:val="0"/>
+          <w:lang w:eastAsia="en-IN"/>
+          <w14:ligatures w14:val="none"/>
+        </w:rPr>
+        <w:t xml:space="preserve"> $t1, $t2, $t3</w:t>
+      </w:r>
+    </w:p>
+    <w:p>
+      <w:pPr>
+        <w:shd w:val="clear" w:color="auto" w:fill="FFFFFF"/>
+        <w:spacing w:after="0" w:line="276" w:lineRule="auto"/>
+        <w:rPr>
+          <w:rFonts w:ascii="Arial" w:eastAsia="Times New Roman" w:hAnsi="Arial" w:cs="Arial"/>
+          <w:color w:val="000000"/>
+          <w:kern w:val="0"/>
+          <w:lang w:eastAsia="en-IN"/>
+          <w14:ligatures w14:val="none"/>
+        </w:rPr>
+      </w:pPr>
+      <w:r>
+        <w:rPr>
+          <w:rFonts w:ascii="Arial" w:eastAsia="Times New Roman" w:hAnsi="Arial" w:cs="Arial"/>
+          <w:color w:val="000000"/>
+          <w:kern w:val="0"/>
+          <w:lang w:eastAsia="en-IN"/>
+          <w14:ligatures w14:val="none"/>
+        </w:rPr>
+        <w:t>Operation to be done: </w:t>
+      </w:r>
+      <w:r>
+        <w:rPr>
+          <w:rFonts w:ascii="Arial" w:eastAsia="Times New Roman" w:hAnsi="Arial" w:cs="Arial"/>
+          <w:b/>
+          <w:bCs/>
+          <w:color w:val="000000"/>
+          <w:kern w:val="0"/>
+          <w:lang w:eastAsia="en-IN"/>
+          <w14:ligatures w14:val="none"/>
+        </w:rPr>
+        <w:t>Add the contents of $t1 and $t2 and place the result in $t3.</w:t>
+      </w:r>
+    </w:p>
+    <w:p>
+      <w:pPr>
+        <w:shd w:val="clear" w:color="auto" w:fill="FFFFFF"/>
+        <w:spacing w:after="0" w:line="276" w:lineRule="auto"/>
+        <w:rPr>
+          <w:rFonts w:ascii="Arial" w:eastAsia="Times New Roman" w:hAnsi="Arial" w:cs="Arial"/>
+          <w:color w:val="000000"/>
+          <w:kern w:val="0"/>
+          <w:lang w:eastAsia="en-IN"/>
+          <w14:ligatures w14:val="none"/>
+        </w:rPr>
+      </w:pPr>
+    </w:p>
+    <w:p>
+      <w:pPr>
+        <w:shd w:val="clear" w:color="auto" w:fill="FFFFFF"/>
+        <w:spacing w:after="0" w:line="276" w:lineRule="auto"/>
+        <w:rPr>
+          <w:rFonts w:ascii="Arial" w:eastAsia="Times New Roman" w:hAnsi="Arial" w:cs="Arial"/>
+          <w:color w:val="000000"/>
+          <w:kern w:val="0"/>
+          <w:lang w:eastAsia="en-IN"/>
+          <w14:ligatures w14:val="none"/>
+        </w:rPr>
+      </w:pPr>
+      <w:proofErr w:type="spellStart"/>
+      <w:r>
+        <w:rPr>
+          <w:rFonts w:ascii="Arial" w:eastAsia="Times New Roman" w:hAnsi="Arial" w:cs="Arial"/>
+          <w:i/>
+          <w:iCs/>
+          <w:color w:val="000000"/>
+          <w:kern w:val="0"/>
+          <w:lang w:eastAsia="en-IN"/>
+          <w14:ligatures w14:val="none"/>
+        </w:rPr>
+        <w:t>in_address</w:t>
+      </w:r>
+      <w:proofErr w:type="spellEnd"/>
+      <w:r>
+        <w:rPr>
+          <w:rFonts w:ascii="Arial" w:eastAsia="Times New Roman" w:hAnsi="Arial" w:cs="Arial"/>
+          <w:i/>
+          <w:iCs/>
+          <w:color w:val="000000"/>
+          <w:kern w:val="0"/>
+          <w:lang w:eastAsia="en-IN"/>
+          <w14:ligatures w14:val="none"/>
+        </w:rPr>
+        <w:t> </w:t>
+      </w:r>
+      <w:r>
+        <w:rPr>
+          <w:rFonts w:ascii="Arial" w:eastAsia="Times New Roman" w:hAnsi="Arial" w:cs="Arial"/>
+          <w:color w:val="000000"/>
+          <w:kern w:val="0"/>
+          <w:lang w:eastAsia="en-IN"/>
+          <w14:ligatures w14:val="none"/>
+        </w:rPr>
+        <w:t>is ready with current address 00h + 4.</w:t>
+      </w:r>
+      <w:r>
+        <w:rPr>
+          <w:rFonts w:ascii="Arial" w:eastAsia="Times New Roman" w:hAnsi="Arial" w:cs="Arial"/>
+          <w:color w:val="000000"/>
+          <w:kern w:val="0"/>
+          <w:lang w:eastAsia="en-IN"/>
+          <w14:ligatures w14:val="none"/>
+        </w:rPr>
+        <w:br/>
+      </w:r>
+      <w:proofErr w:type="spellStart"/>
+      <w:r>
+        <w:rPr>
+          <w:rFonts w:ascii="Arial" w:eastAsia="Times New Roman" w:hAnsi="Arial" w:cs="Arial"/>
+          <w:i/>
+          <w:iCs/>
+          <w:color w:val="000000"/>
+          <w:kern w:val="0"/>
+          <w:lang w:eastAsia="en-IN"/>
+          <w14:ligatures w14:val="none"/>
+        </w:rPr>
+        <w:t>out_address</w:t>
+      </w:r>
+      <w:proofErr w:type="spellEnd"/>
+      <w:r>
+        <w:rPr>
+          <w:rFonts w:ascii="Arial" w:eastAsia="Times New Roman" w:hAnsi="Arial" w:cs="Arial"/>
+          <w:i/>
+          <w:iCs/>
+          <w:color w:val="000000"/>
+          <w:kern w:val="0"/>
+          <w:lang w:eastAsia="en-IN"/>
+          <w14:ligatures w14:val="none"/>
+        </w:rPr>
+        <w:t> </w:t>
+      </w:r>
+      <w:r>
+        <w:rPr>
+          <w:rFonts w:ascii="Arial" w:eastAsia="Times New Roman" w:hAnsi="Arial" w:cs="Arial"/>
+          <w:color w:val="000000"/>
+          <w:kern w:val="0"/>
+          <w:lang w:eastAsia="en-IN"/>
+          <w14:ligatures w14:val="none"/>
+        </w:rPr>
+        <w:t>shows the present address 00h.</w:t>
+      </w:r>
+    </w:p>
+    <w:p>
+      <w:pPr>
+        <w:shd w:val="clear" w:color="auto" w:fill="FFFFFF"/>
+        <w:spacing w:after="0" w:line="276" w:lineRule="auto"/>
+        <w:rPr>
+          <w:rFonts w:ascii="Arial" w:eastAsia="Times New Roman" w:hAnsi="Arial" w:cs="Arial"/>
+          <w:color w:val="000000"/>
+          <w:kern w:val="0"/>
+          <w:lang w:eastAsia="en-IN"/>
+          <w14:ligatures w14:val="none"/>
+        </w:rPr>
+      </w:pPr>
+      <w:proofErr w:type="spellStart"/>
+      <w:r>
+        <w:rPr>
+          <w:rFonts w:ascii="Arial" w:eastAsia="Times New Roman" w:hAnsi="Arial" w:cs="Arial"/>
+          <w:i/>
+          <w:iCs/>
+          <w:color w:val="000000"/>
+          <w:kern w:val="0"/>
+          <w:lang w:eastAsia="en-IN"/>
+          <w14:ligatures w14:val="none"/>
+        </w:rPr>
+        <w:t>instrn</w:t>
+      </w:r>
+      <w:proofErr w:type="spellEnd"/>
+      <w:r>
+        <w:rPr>
+          <w:rFonts w:ascii="Arial" w:eastAsia="Times New Roman" w:hAnsi="Arial" w:cs="Arial"/>
+          <w:i/>
+          <w:iCs/>
+          <w:color w:val="000000"/>
+          <w:kern w:val="0"/>
+          <w:lang w:eastAsia="en-IN"/>
+          <w14:ligatures w14:val="none"/>
+        </w:rPr>
+        <w:t> </w:t>
+      </w:r>
+      <w:r>
+        <w:rPr>
+          <w:rFonts w:ascii="Arial" w:eastAsia="Times New Roman" w:hAnsi="Arial" w:cs="Arial"/>
+          <w:color w:val="000000"/>
+          <w:kern w:val="0"/>
+          <w:lang w:eastAsia="en-IN"/>
+          <w14:ligatures w14:val="none"/>
+        </w:rPr>
+        <w:t>is ready with the first instruction to be executed.</w:t>
+      </w:r>
+    </w:p>
+    <w:p>
+      <w:pPr>
+        <w:shd w:val="clear" w:color="auto" w:fill="FFFFFF"/>
+        <w:spacing w:after="0" w:line="276" w:lineRule="auto"/>
+        <w:rPr>
+          <w:rFonts w:ascii="Arial" w:eastAsia="Times New Roman" w:hAnsi="Arial" w:cs="Arial"/>
+          <w:color w:val="000000"/>
+          <w:kern w:val="0"/>
+          <w:lang w:eastAsia="en-IN"/>
+          <w14:ligatures w14:val="none"/>
+        </w:rPr>
+      </w:pPr>
+      <w:r>
+        <w:rPr>
+          <w:rFonts w:ascii="Arial" w:eastAsia="Times New Roman" w:hAnsi="Arial" w:cs="Arial"/>
+          <w:i/>
+          <w:iCs/>
+          <w:color w:val="000000"/>
+          <w:kern w:val="0"/>
+          <w:lang w:eastAsia="en-IN"/>
+          <w14:ligatures w14:val="none"/>
+        </w:rPr>
+        <w:t>read_addr1 </w:t>
+      </w:r>
+      <w:r>
+        <w:rPr>
+          <w:rFonts w:ascii="Arial" w:eastAsia="Times New Roman" w:hAnsi="Arial" w:cs="Arial"/>
+          <w:color w:val="000000"/>
+          <w:kern w:val="0"/>
+          <w:lang w:eastAsia="en-IN"/>
+          <w14:ligatures w14:val="none"/>
+        </w:rPr>
+        <w:t>and </w:t>
+      </w:r>
+      <w:r>
+        <w:rPr>
+          <w:rFonts w:ascii="Arial" w:eastAsia="Times New Roman" w:hAnsi="Arial" w:cs="Arial"/>
+          <w:i/>
+          <w:iCs/>
+          <w:color w:val="000000"/>
+          <w:kern w:val="0"/>
+          <w:lang w:eastAsia="en-IN"/>
+          <w14:ligatures w14:val="none"/>
+        </w:rPr>
+        <w:t>read_addr2 </w:t>
+      </w:r>
+      <w:r>
+        <w:rPr>
+          <w:rFonts w:ascii="Arial" w:eastAsia="Times New Roman" w:hAnsi="Arial" w:cs="Arial"/>
+          <w:color w:val="000000"/>
+          <w:kern w:val="0"/>
+          <w:lang w:eastAsia="en-IN"/>
+          <w14:ligatures w14:val="none"/>
+        </w:rPr>
+        <w:t>are holding the addresses of the desired registers $t1 and $t2.</w:t>
+      </w:r>
+    </w:p>
+    <w:p>
+      <w:pPr>
+        <w:shd w:val="clear" w:color="auto" w:fill="FFFFFF"/>
+        <w:spacing w:after="0" w:line="276" w:lineRule="auto"/>
+        <w:rPr>
+          <w:rFonts w:ascii="Arial" w:eastAsia="Times New Roman" w:hAnsi="Arial" w:cs="Arial"/>
+          <w:color w:val="000000"/>
+          <w:kern w:val="0"/>
+          <w:lang w:eastAsia="en-IN"/>
+          <w14:ligatures w14:val="none"/>
+        </w:rPr>
+      </w:pPr>
+      <w:r>
+        <w:rPr>
+          <w:rFonts w:ascii="Arial" w:eastAsia="Times New Roman" w:hAnsi="Arial" w:cs="Arial"/>
+          <w:i/>
+          <w:iCs/>
+          <w:color w:val="000000"/>
+          <w:kern w:val="0"/>
+          <w:lang w:eastAsia="en-IN"/>
+          <w14:ligatures w14:val="none"/>
+        </w:rPr>
+        <w:t>read_data1 </w:t>
+      </w:r>
+      <w:r>
+        <w:rPr>
+          <w:rFonts w:ascii="Arial" w:eastAsia="Times New Roman" w:hAnsi="Arial" w:cs="Arial"/>
+          <w:color w:val="000000"/>
+          <w:kern w:val="0"/>
+          <w:lang w:eastAsia="en-IN"/>
+          <w14:ligatures w14:val="none"/>
+        </w:rPr>
+        <w:t>and </w:t>
+      </w:r>
+      <w:r>
+        <w:rPr>
+          <w:rFonts w:ascii="Arial" w:eastAsia="Times New Roman" w:hAnsi="Arial" w:cs="Arial"/>
+          <w:i/>
+          <w:iCs/>
+          <w:color w:val="000000"/>
+          <w:kern w:val="0"/>
+          <w:lang w:eastAsia="en-IN"/>
+          <w14:ligatures w14:val="none"/>
+        </w:rPr>
+        <w:t>read_data2 </w:t>
+      </w:r>
+      <w:r>
+        <w:rPr>
+          <w:rFonts w:ascii="Arial" w:eastAsia="Times New Roman" w:hAnsi="Arial" w:cs="Arial"/>
+          <w:color w:val="000000"/>
+          <w:kern w:val="0"/>
+          <w:lang w:eastAsia="en-IN"/>
+          <w14:ligatures w14:val="none"/>
+        </w:rPr>
+        <w:t>are holding the data present in the above registers respectively.</w:t>
+      </w:r>
+    </w:p>
+    <w:p>
+      <w:pPr>
+        <w:shd w:val="clear" w:color="auto" w:fill="FFFFFF"/>
+        <w:spacing w:after="0" w:line="276" w:lineRule="auto"/>
+        <w:rPr>
+          <w:rFonts w:ascii="Arial" w:eastAsia="Times New Roman" w:hAnsi="Arial" w:cs="Arial"/>
+          <w:color w:val="000000"/>
+          <w:kern w:val="0"/>
+          <w:lang w:eastAsia="en-IN"/>
+          <w14:ligatures w14:val="none"/>
+        </w:rPr>
+      </w:pPr>
+      <w:r>
+        <w:rPr>
+          <w:rFonts w:ascii="Arial" w:eastAsia="Times New Roman" w:hAnsi="Arial" w:cs="Arial"/>
+          <w:color w:val="000000"/>
+          <w:kern w:val="0"/>
+          <w:lang w:eastAsia="en-IN"/>
+          <w14:ligatures w14:val="none"/>
+        </w:rPr>
+        <w:t xml:space="preserve">These are sent as inputs to the ALU where addition is </w:t>
+      </w:r>
+      <w:proofErr w:type="gramStart"/>
+      <w:r>
+        <w:rPr>
+          <w:rFonts w:ascii="Arial" w:eastAsia="Times New Roman" w:hAnsi="Arial" w:cs="Arial"/>
+          <w:color w:val="000000"/>
+          <w:kern w:val="0"/>
+          <w:lang w:eastAsia="en-IN"/>
+          <w14:ligatures w14:val="none"/>
+        </w:rPr>
+        <w:t>performed</w:t>
+      </w:r>
+      <w:proofErr w:type="gramEnd"/>
+      <w:r>
+        <w:rPr>
+          <w:rFonts w:ascii="Arial" w:eastAsia="Times New Roman" w:hAnsi="Arial" w:cs="Arial"/>
+          <w:color w:val="000000"/>
+          <w:kern w:val="0"/>
+          <w:lang w:eastAsia="en-IN"/>
+          <w14:ligatures w14:val="none"/>
+        </w:rPr>
+        <w:t xml:space="preserve"> and the result is present in </w:t>
+      </w:r>
+      <w:r>
+        <w:rPr>
+          <w:rFonts w:ascii="Arial" w:eastAsia="Times New Roman" w:hAnsi="Arial" w:cs="Arial"/>
+          <w:i/>
+          <w:iCs/>
+          <w:color w:val="000000"/>
+          <w:kern w:val="0"/>
+          <w:lang w:eastAsia="en-IN"/>
+          <w14:ligatures w14:val="none"/>
+        </w:rPr>
+        <w:t>result</w:t>
+      </w:r>
+      <w:r>
+        <w:rPr>
+          <w:rFonts w:ascii="Arial" w:eastAsia="Times New Roman" w:hAnsi="Arial" w:cs="Arial"/>
+          <w:color w:val="000000"/>
+          <w:kern w:val="0"/>
+          <w:lang w:eastAsia="en-IN"/>
+          <w14:ligatures w14:val="none"/>
+        </w:rPr>
+        <w:t>.</w:t>
+      </w:r>
+    </w:p>
+    <w:p>
+      <w:pPr>
+        <w:shd w:val="clear" w:color="auto" w:fill="FFFFFF"/>
+        <w:spacing w:after="0" w:line="276" w:lineRule="auto"/>
+        <w:rPr>
+          <w:rFonts w:ascii="Arial" w:eastAsia="Times New Roman" w:hAnsi="Arial" w:cs="Arial"/>
+          <w:color w:val="000000"/>
+          <w:kern w:val="0"/>
+          <w:lang w:eastAsia="en-IN"/>
+          <w14:ligatures w14:val="none"/>
+        </w:rPr>
+      </w:pPr>
+    </w:p>
+    <w:p>
+      <w:pPr>
+        <w:shd w:val="clear" w:color="auto" w:fill="FFFFFF"/>
+        <w:spacing w:after="0" w:line="276" w:lineRule="auto"/>
+        <w:rPr>
+          <w:rFonts w:ascii="Arial" w:eastAsia="Times New Roman" w:hAnsi="Arial" w:cs="Arial"/>
+          <w:color w:val="000000"/>
+          <w:kern w:val="0"/>
+          <w:lang w:eastAsia="en-IN"/>
+          <w14:ligatures w14:val="none"/>
+        </w:rPr>
+      </w:pPr>
+      <w:proofErr w:type="spellStart"/>
+      <w:r>
+        <w:rPr>
+          <w:rFonts w:ascii="Arial" w:eastAsia="Times New Roman" w:hAnsi="Arial" w:cs="Arial"/>
+          <w:i/>
+          <w:iCs/>
+          <w:color w:val="000000"/>
+          <w:kern w:val="0"/>
+          <w:lang w:eastAsia="en-IN"/>
+          <w14:ligatures w14:val="none"/>
+        </w:rPr>
+        <w:t>write_addr</w:t>
+      </w:r>
+      <w:proofErr w:type="spellEnd"/>
+      <w:r>
+        <w:rPr>
+          <w:rFonts w:ascii="Arial" w:eastAsia="Times New Roman" w:hAnsi="Arial" w:cs="Arial"/>
+          <w:i/>
+          <w:iCs/>
+          <w:color w:val="000000"/>
+          <w:kern w:val="0"/>
+          <w:lang w:eastAsia="en-IN"/>
+          <w14:ligatures w14:val="none"/>
+        </w:rPr>
+        <w:t> </w:t>
+      </w:r>
+      <w:r>
+        <w:rPr>
+          <w:rFonts w:ascii="Arial" w:eastAsia="Times New Roman" w:hAnsi="Arial" w:cs="Arial"/>
+          <w:color w:val="000000"/>
+          <w:kern w:val="0"/>
+          <w:lang w:eastAsia="en-IN"/>
+          <w14:ligatures w14:val="none"/>
+        </w:rPr>
+        <w:t>holds the address of the register to be written, which is that of $t3 (0b in hex).</w:t>
+      </w:r>
+    </w:p>
+    <w:p>
+      <w:pPr>
+        <w:shd w:val="clear" w:color="auto" w:fill="FFFFFF"/>
+        <w:spacing w:after="0" w:line="276" w:lineRule="auto"/>
+        <w:rPr>
+          <w:rFonts w:ascii="Arial" w:eastAsia="Times New Roman" w:hAnsi="Arial" w:cs="Arial"/>
+          <w:color w:val="000000"/>
+          <w:kern w:val="0"/>
+          <w:lang w:eastAsia="en-IN"/>
+          <w14:ligatures w14:val="none"/>
+        </w:rPr>
+      </w:pPr>
+      <w:proofErr w:type="spellStart"/>
+      <w:r>
+        <w:rPr>
+          <w:rFonts w:ascii="Arial" w:eastAsia="Times New Roman" w:hAnsi="Arial" w:cs="Arial"/>
+          <w:i/>
+          <w:iCs/>
+          <w:color w:val="000000"/>
+          <w:kern w:val="0"/>
+          <w:lang w:eastAsia="en-IN"/>
+          <w14:ligatures w14:val="none"/>
+        </w:rPr>
+        <w:t>write_en</w:t>
+      </w:r>
+      <w:proofErr w:type="spellEnd"/>
+      <w:r>
+        <w:rPr>
+          <w:rFonts w:ascii="Arial" w:eastAsia="Times New Roman" w:hAnsi="Arial" w:cs="Arial"/>
+          <w:i/>
+          <w:iCs/>
+          <w:color w:val="000000"/>
+          <w:kern w:val="0"/>
+          <w:lang w:eastAsia="en-IN"/>
+          <w14:ligatures w14:val="none"/>
+        </w:rPr>
+        <w:t> </w:t>
+      </w:r>
+      <w:r>
+        <w:rPr>
+          <w:rFonts w:ascii="Arial" w:eastAsia="Times New Roman" w:hAnsi="Arial" w:cs="Arial"/>
+          <w:color w:val="000000"/>
+          <w:kern w:val="0"/>
+          <w:lang w:eastAsia="en-IN"/>
+          <w14:ligatures w14:val="none"/>
+        </w:rPr>
+        <w:t>is 1 meaning data is being written.</w:t>
+      </w:r>
+    </w:p>
+    <w:p>
+      <w:pPr>
+        <w:shd w:val="clear" w:color="auto" w:fill="FFFFFF"/>
+        <w:spacing w:after="0" w:line="276" w:lineRule="auto"/>
+        <w:rPr>
+          <w:rFonts w:ascii="Arial" w:eastAsia="Times New Roman" w:hAnsi="Arial" w:cs="Arial"/>
+          <w:color w:val="000000"/>
+          <w:kern w:val="0"/>
+          <w:lang w:eastAsia="en-IN"/>
+          <w14:ligatures w14:val="none"/>
+        </w:rPr>
+      </w:pPr>
+      <w:proofErr w:type="spellStart"/>
+      <w:r>
+        <w:rPr>
+          <w:rFonts w:ascii="Arial" w:eastAsia="Times New Roman" w:hAnsi="Arial" w:cs="Arial"/>
+          <w:i/>
+          <w:iCs/>
+          <w:color w:val="000000"/>
+          <w:kern w:val="0"/>
+          <w:lang w:eastAsia="en-IN"/>
+          <w14:ligatures w14:val="none"/>
+        </w:rPr>
+        <w:t>write_data</w:t>
+      </w:r>
+      <w:proofErr w:type="spellEnd"/>
+      <w:r>
+        <w:rPr>
+          <w:rFonts w:ascii="Arial" w:eastAsia="Times New Roman" w:hAnsi="Arial" w:cs="Arial"/>
+          <w:i/>
+          <w:iCs/>
+          <w:color w:val="000000"/>
+          <w:kern w:val="0"/>
+          <w:lang w:eastAsia="en-IN"/>
+          <w14:ligatures w14:val="none"/>
+        </w:rPr>
+        <w:t> </w:t>
+      </w:r>
+      <w:r>
+        <w:rPr>
+          <w:rFonts w:ascii="Arial" w:eastAsia="Times New Roman" w:hAnsi="Arial" w:cs="Arial"/>
+          <w:color w:val="000000"/>
+          <w:kern w:val="0"/>
+          <w:lang w:eastAsia="en-IN"/>
+          <w14:ligatures w14:val="none"/>
+        </w:rPr>
+        <w:t>holds the desired sum which is 0033h.</w:t>
+      </w:r>
+    </w:p>
+    <w:p>
+      <w:pPr>
+        <w:shd w:val="clear" w:color="auto" w:fill="FFFFFF"/>
+        <w:spacing w:after="0" w:line="276" w:lineRule="auto"/>
+        <w:rPr>
+          <w:rFonts w:ascii="Arial" w:eastAsia="Times New Roman" w:hAnsi="Arial" w:cs="Arial"/>
+          <w:color w:val="000000"/>
+          <w:kern w:val="0"/>
+          <w:lang w:eastAsia="en-IN"/>
+          <w14:ligatures w14:val="none"/>
+        </w:rPr>
+      </w:pPr>
+    </w:p>
+    <w:p>
+      <w:pPr>
+        <w:shd w:val="clear" w:color="auto" w:fill="FFFFFF"/>
+        <w:spacing w:after="0" w:line="276" w:lineRule="auto"/>
+        <w:rPr>
+          <w:rFonts w:ascii="Arial" w:eastAsia="Times New Roman" w:hAnsi="Arial" w:cs="Arial"/>
+          <w:color w:val="000000"/>
+          <w:kern w:val="0"/>
+          <w:lang w:eastAsia="en-IN"/>
+          <w14:ligatures w14:val="none"/>
+        </w:rPr>
+      </w:pPr>
+      <w:r>
+        <w:rPr>
+          <w:rFonts w:ascii="Arial" w:eastAsia="Times New Roman" w:hAnsi="Arial" w:cs="Arial"/>
+          <w:color w:val="000000"/>
+          <w:kern w:val="0"/>
+          <w:lang w:eastAsia="en-IN"/>
+          <w14:ligatures w14:val="none"/>
+        </w:rPr>
+        <w:t>This indicates that the first instruction has been successfully performed and completed in that clock cycle.</w:t>
+      </w:r>
+    </w:p>
+    <w:p>
+      <w:pPr>
+        <w:shd w:val="clear" w:color="auto" w:fill="FFFFFF"/>
+        <w:spacing w:after="0" w:line="276" w:lineRule="auto"/>
+        <w:rPr>
+          <w:rFonts w:ascii="Arial" w:eastAsia="Times New Roman" w:hAnsi="Arial" w:cs="Arial"/>
+          <w:color w:val="000000"/>
+          <w:kern w:val="0"/>
+          <w:lang w:eastAsia="en-IN"/>
+          <w14:ligatures w14:val="none"/>
+        </w:rPr>
+      </w:pPr>
+      <w:r>
+        <w:rPr>
+          <w:rFonts w:ascii="Arial" w:eastAsia="Times New Roman" w:hAnsi="Arial" w:cs="Arial"/>
+          <w:color w:val="000000"/>
+          <w:kern w:val="0"/>
+          <w:lang w:eastAsia="en-IN"/>
+          <w14:ligatures w14:val="none"/>
+        </w:rPr>
+        <w:t>Similarly, the other instructions can be checked as well.</w:t>
+      </w:r>
+    </w:p>
+    <w:p>
+      <w:pPr>
+        <w:shd w:val="clear" w:color="auto" w:fill="FFFFFF"/>
+        <w:spacing w:after="0" w:line="276" w:lineRule="auto"/>
+        <w:rPr>
+          <w:rFonts w:ascii="Arial" w:eastAsia="Times New Roman" w:hAnsi="Arial" w:cs="Arial"/>
+          <w:color w:val="000000"/>
+          <w:kern w:val="0"/>
+          <w:lang w:eastAsia="en-IN"/>
+          <w14:ligatures w14:val="none"/>
+        </w:rPr>
+      </w:pPr>
+      <w:r>
+        <w:rPr>
+          <w:rFonts w:ascii="Arial" w:eastAsia="Times New Roman" w:hAnsi="Arial" w:cs="Arial"/>
+          <w:color w:val="000000"/>
+          <w:kern w:val="0"/>
+          <w:lang w:eastAsia="en-IN"/>
+          <w14:ligatures w14:val="none"/>
+        </w:rPr>
+        <w:t>Every instruction executes and completes in a single clock cycle.</w:t>
+      </w:r>
+    </w:p>
+    <w:p>
+      <w:pPr>
+        <w:spacing w:line="276" w:lineRule="auto"/>
         <w:rPr>
           <w:rFonts w:ascii="Times New Roman" w:hAnsi="Times New Roman" w:cs="Times New Roman"/>
           <w:sz w:val="32"/>

</xml_diff>